<commit_message>
add signaling to the model
</commit_message>
<xml_diff>
--- a/Modeling the diversity of interactions of Prochlorococcus 112021.docx
+++ b/Modeling the diversity of interactions of Prochlorococcus 112021.docx
@@ -2744,19 +2744,7 @@
         <w:rPr>
           <w:lang w:val="en-US"/>
         </w:rPr>
-        <w:t>(e.g.</w:t>
-      </w:r>
-      <w:r>
-        <w:rPr>
-          <w:lang w:val="en-US"/>
-        </w:rPr>
-        <w:t>,</w:t>
-      </w:r>
-      <w:r>
-        <w:rPr>
-          <w:lang w:val="en-US"/>
-        </w:rPr>
-        <w:t xml:space="preserve"> NH</w:t>
+        <w:t>(e.g., NH</w:t>
       </w:r>
       <w:r>
         <w:rPr>
@@ -2769,13 +2757,7 @@
         <w:rPr>
           <w:lang w:val="en-US"/>
         </w:rPr>
-        <w:t>)</w:t>
-      </w:r>
-      <w:r>
-        <w:rPr>
-          <w:lang w:val="en-US"/>
-        </w:rPr>
-        <w:t xml:space="preserve"> </w:t>
+        <w:t xml:space="preserve">) </w:t>
       </w:r>
       <w:r>
         <w:rPr>
@@ -3855,7 +3837,7 @@
           <w:bCs/>
           <w:lang w:val="en-US"/>
         </w:rPr>
-        <w:t>M</w:t>
+        <w:t>S</w:t>
       </w:r>
       <w:r>
         <w:rPr>
@@ -3880,7 +3862,7 @@
           <w:bCs/>
           <w:lang w:val="en-US"/>
         </w:rPr>
-        <w:t>M</w:t>
+        <w:t>S</w:t>
       </w:r>
       <w:r>
         <w:rPr>
@@ -4434,19 +4416,7 @@
         <w:rPr>
           <w:lang w:val="en-US"/>
         </w:rPr>
-        <w:t xml:space="preserve">In our experiments, </w:t>
-      </w:r>
-      <w:r>
-        <w:rPr>
-          <w:lang w:val="en-US"/>
-        </w:rPr>
-        <w:t>decline rate</w:t>
-      </w:r>
-      <w:r>
-        <w:rPr>
-          <w:lang w:val="en-US"/>
-        </w:rPr>
-        <w:t xml:space="preserve"> </w:t>
+        <w:t xml:space="preserve">In our experiments, decline rate </w:t>
       </w:r>
       <w:r>
         <w:rPr>
@@ -4932,19 +4902,7 @@
         <w:rPr>
           <w:lang w:val="en-US"/>
         </w:rPr>
-        <w:t xml:space="preserve"> </w:t>
-      </w:r>
-      <w:r>
-        <w:rPr>
-          <w:lang w:val="en-US"/>
-        </w:rPr>
-        <w:t xml:space="preserve">The nutrient pool affected depends on the current limitation. </w:t>
-      </w:r>
-      <w:r>
-        <w:rPr>
-          <w:lang w:val="en-US"/>
-        </w:rPr>
-        <w:t>When the population is carbon limited, nitrogen overflow is released and vice versa.</w:t>
+        <w:t xml:space="preserve"> The nutrient pool affected depends on the current limitation. When the population is carbon limited, nitrogen overflow is released and vice versa.</w:t>
       </w:r>
     </w:p>
     <w:p>
@@ -6521,25 +6479,7 @@
           <w:vertAlign w:val="subscript"/>
           <w:lang w:val="en-US"/>
         </w:rPr>
-        <w:t>i,</w:t>
-      </w:r>
-      <w:r>
-        <w:rPr>
-          <w:rFonts w:ascii="Courier New" w:hAnsi="Courier New" w:cs="Courier New"/>
-          <w:color w:val="2F5496"/>
-          <w:vertAlign w:val="subscript"/>
-          <w:lang w:val="en-US"/>
-        </w:rPr>
-        <w:t>O</w:t>
-      </w:r>
-      <w:r>
-        <w:rPr>
-          <w:rFonts w:ascii="Courier New" w:hAnsi="Courier New" w:cs="Courier New"/>
-          <w:color w:val="2F5496"/>
-          <w:vertAlign w:val="subscript"/>
-          <w:lang w:val="en-US"/>
-        </w:rPr>
-        <w:t>j</w:t>
+        <w:t>i,Oj</w:t>
       </w:r>
       <w:proofErr w:type="spellEnd"/>
       <w:r>
@@ -6900,16 +6840,7 @@
           <w:vertAlign w:val="subscript"/>
           <w:lang w:val="en-US"/>
         </w:rPr>
-        <w:t>i,</w:t>
-      </w:r>
-      <w:r>
-        <w:rPr>
-          <w:rFonts w:ascii="Courier New" w:hAnsi="Courier New" w:cs="Courier New"/>
-          <w:color w:val="BE5318"/>
-          <w:vertAlign w:val="subscript"/>
-          <w:lang w:val="en-US"/>
-        </w:rPr>
-        <w:t>Ij</w:t>
+        <w:t>i,Ij</w:t>
       </w:r>
       <w:proofErr w:type="spellEnd"/>
       <w:proofErr w:type="gramEnd"/>
@@ -6962,16 +6893,7 @@
           <w:vertAlign w:val="subscript"/>
           <w:lang w:val="en-US"/>
         </w:rPr>
-        <w:t>i,</w:t>
-      </w:r>
-      <w:r>
-        <w:rPr>
-          <w:rFonts w:ascii="Courier New" w:hAnsi="Courier New" w:cs="Courier New"/>
-          <w:color w:val="BE5318"/>
-          <w:vertAlign w:val="subscript"/>
-          <w:lang w:val="en-US"/>
-        </w:rPr>
-        <w:t>j</w:t>
+        <w:t>i,j</w:t>
       </w:r>
       <w:proofErr w:type="spellEnd"/>
       <w:r>
@@ -7002,16 +6924,7 @@
           <w:vertAlign w:val="subscript"/>
           <w:lang w:val="en-US"/>
         </w:rPr>
-        <w:t>i,</w:t>
-      </w:r>
-      <w:r>
-        <w:rPr>
-          <w:rFonts w:ascii="Courier New" w:hAnsi="Courier New" w:cs="Courier New"/>
-          <w:color w:val="BE5318"/>
-          <w:vertAlign w:val="subscript"/>
-          <w:lang w:val="en-US"/>
-        </w:rPr>
-        <w:t>j</w:t>
+        <w:t>i,j</w:t>
       </w:r>
       <w:proofErr w:type="spellEnd"/>
     </w:p>
@@ -7044,25 +6957,7 @@
           <w:vertAlign w:val="subscript"/>
           <w:lang w:val="en-US"/>
         </w:rPr>
-        <w:t>i,</w:t>
-      </w:r>
-      <w:r>
-        <w:rPr>
-          <w:rFonts w:ascii="Courier New" w:hAnsi="Courier New" w:cs="Courier New"/>
-          <w:color w:val="BE5318"/>
-          <w:vertAlign w:val="subscript"/>
-          <w:lang w:val="en-US"/>
-        </w:rPr>
-        <w:t>O</w:t>
-      </w:r>
-      <w:r>
-        <w:rPr>
-          <w:rFonts w:ascii="Courier New" w:hAnsi="Courier New" w:cs="Courier New"/>
-          <w:color w:val="BE5318"/>
-          <w:vertAlign w:val="subscript"/>
-          <w:lang w:val="en-US"/>
-        </w:rPr>
-        <w:t>j</w:t>
+        <w:t>i,Oj</w:t>
       </w:r>
       <w:proofErr w:type="spellEnd"/>
       <w:proofErr w:type="gramEnd"/>
@@ -7115,16 +7010,7 @@
           <w:vertAlign w:val="subscript"/>
           <w:lang w:val="en-US"/>
         </w:rPr>
-        <w:t>i,</w:t>
-      </w:r>
-      <w:r>
-        <w:rPr>
-          <w:rFonts w:ascii="Courier New" w:hAnsi="Courier New" w:cs="Courier New"/>
-          <w:color w:val="BE5318"/>
-          <w:vertAlign w:val="subscript"/>
-          <w:lang w:val="en-US"/>
-        </w:rPr>
-        <w:t>j</w:t>
+        <w:t>i,j</w:t>
       </w:r>
       <w:proofErr w:type="spellEnd"/>
       <w:r>
@@ -7286,25 +7172,7 @@
           <w:szCs w:val="18"/>
           <w:lang w:val="en-US"/>
         </w:rPr>
-        <w:t xml:space="preserve">– </w:t>
-      </w:r>
-      <w:r>
-        <w:rPr>
-          <w:rFonts w:ascii="Courier New" w:hAnsi="Courier New" w:cs="Courier New"/>
-          <w:sz w:val="18"/>
-          <w:szCs w:val="18"/>
-          <w:lang w:val="en-US"/>
-        </w:rPr>
-        <w:t>in</w:t>
-      </w:r>
-      <w:r>
-        <w:rPr>
-          <w:rFonts w:ascii="Courier New" w:hAnsi="Courier New" w:cs="Courier New"/>
-          <w:sz w:val="18"/>
-          <w:szCs w:val="18"/>
-          <w:lang w:val="en-US"/>
-        </w:rPr>
-        <w:t xml:space="preserve">organic overflow, </w:t>
+        <w:t xml:space="preserve">– inorganic overflow, </w:t>
       </w:r>
     </w:p>
     <w:p>
@@ -7336,25 +7204,7 @@
           <w:vertAlign w:val="subscript"/>
           <w:lang w:val="en-US"/>
         </w:rPr>
-        <w:t>i,</w:t>
-      </w:r>
-      <w:r>
-        <w:rPr>
-          <w:rFonts w:ascii="Courier New" w:hAnsi="Courier New" w:cs="Courier New"/>
-          <w:color w:val="BE5318"/>
-          <w:vertAlign w:val="subscript"/>
-          <w:lang w:val="en-US"/>
-        </w:rPr>
-        <w:t>I</w:t>
-      </w:r>
-      <w:r>
-        <w:rPr>
-          <w:rFonts w:ascii="Courier New" w:hAnsi="Courier New" w:cs="Courier New"/>
-          <w:color w:val="BE5318"/>
-          <w:vertAlign w:val="subscript"/>
-          <w:lang w:val="en-US"/>
-        </w:rPr>
-        <w:t>j</w:t>
+        <w:t>i,Ij</w:t>
       </w:r>
       <w:proofErr w:type="spellEnd"/>
       <w:proofErr w:type="gramEnd"/>
@@ -7523,25 +7373,7 @@
           <w:vertAlign w:val="subscript"/>
           <w:lang w:val="en-US"/>
         </w:rPr>
-        <w:t>i,</w:t>
-      </w:r>
-      <w:r>
-        <w:rPr>
-          <w:rFonts w:ascii="Courier New" w:hAnsi="Courier New" w:cs="Courier New"/>
-          <w:color w:val="BE5318"/>
-          <w:vertAlign w:val="subscript"/>
-          <w:lang w:val="en-US"/>
-        </w:rPr>
-        <w:t>O</w:t>
-      </w:r>
-      <w:r>
-        <w:rPr>
-          <w:rFonts w:ascii="Courier New" w:hAnsi="Courier New" w:cs="Courier New"/>
-          <w:color w:val="BE5318"/>
-          <w:vertAlign w:val="subscript"/>
-          <w:lang w:val="en-US"/>
-        </w:rPr>
-        <w:t>j</w:t>
+        <w:t>i,Oj</w:t>
       </w:r>
       <w:proofErr w:type="spellEnd"/>
       <w:proofErr w:type="gramEnd"/>
@@ -11258,13 +11090,7 @@
               <w:rPr>
                 <w:lang w:val="en-US"/>
               </w:rPr>
-              <w:t>RDO</w:t>
-            </w:r>
-            <w:r>
-              <w:rPr>
-                <w:lang w:val="en-US"/>
-              </w:rPr>
-              <w:t>C</w:t>
+              <w:t>RDOC</w:t>
             </w:r>
           </w:p>
         </w:tc>
@@ -11283,19 +11109,7 @@
               <w:rPr>
                 <w:lang w:val="en-US"/>
               </w:rPr>
-              <w:t>Refractory DO</w:t>
-            </w:r>
-            <w:r>
-              <w:rPr>
-                <w:lang w:val="en-US"/>
-              </w:rPr>
-              <w:t>C</w:t>
-            </w:r>
-            <w:r>
-              <w:rPr>
-                <w:lang w:val="en-US"/>
-              </w:rPr>
-              <w:t xml:space="preserve"> concentration</w:t>
+              <w:t>Refractory DOC concentration</w:t>
             </w:r>
           </w:p>
         </w:tc>
@@ -11348,19 +11162,7 @@
               <w:rPr>
                 <w:lang w:val="en-US"/>
               </w:rPr>
-              <w:t xml:space="preserve"> </w:t>
-            </w:r>
-            <w:r>
-              <w:rPr>
-                <w:lang w:val="en-US"/>
-              </w:rPr>
-              <w:t>C</w:t>
-            </w:r>
-            <w:r>
-              <w:rPr>
-                <w:lang w:val="en-US"/>
-              </w:rPr>
-              <w:t xml:space="preserve"> / L</w:t>
+              <w:t xml:space="preserve"> C / L</w:t>
             </w:r>
           </w:p>
         </w:tc>
@@ -15060,19 +14862,7 @@
               <w:rPr>
                 <w:lang w:val="en-US"/>
               </w:rPr>
-              <w:t xml:space="preserve">Figure 5: Dynamics of </w:t>
-            </w:r>
-            <w:r>
-              <w:rPr>
-                <w:lang w:val="en-US"/>
-              </w:rPr>
-              <w:t>C</w:t>
-            </w:r>
-            <w:r>
-              <w:rPr>
-                <w:lang w:val="en-US"/>
-              </w:rPr>
-              <w:t xml:space="preserve"> pools in the three model simulations. From left to right: axenic </w:t>
+              <w:t xml:space="preserve">Figure 5: Dynamics of C pools in the three model simulations. From left to right: axenic </w:t>
             </w:r>
             <w:r>
               <w:rPr>
@@ -15523,13 +15313,7 @@
               <w:rPr>
                 <w:lang w:val="en-US"/>
               </w:rPr>
-              <w:t xml:space="preserve"> d</w:t>
-            </w:r>
-            <w:r>
-              <w:rPr>
-                <w:lang w:val="en-US"/>
-              </w:rPr>
-              <w:t>ead cells are not recycled. All dead biomass is converted to recalcitrant organic matter</w:t>
+              <w:t xml:space="preserve"> dead cells are not recycled. All dead biomass is converted to recalcitrant organic matter</w:t>
             </w:r>
           </w:p>
         </w:tc>
@@ -15803,13 +15587,7 @@
               <w:rPr>
                 <w:lang w:val="en-US"/>
               </w:rPr>
-              <w:t>Disable exudation</w:t>
-            </w:r>
-            <w:r>
-              <w:rPr>
-                <w:lang w:val="en-US"/>
-              </w:rPr>
-              <w:t xml:space="preserve"> of </w:t>
+              <w:t xml:space="preserve">Disable exudation of </w:t>
             </w:r>
             <w:r>
               <w:rPr>
@@ -15983,13 +15761,7 @@
               <w:rPr>
                 <w:lang w:val="en-US"/>
               </w:rPr>
-              <w:t xml:space="preserve"> of </w:t>
-            </w:r>
-            <w:r>
-              <w:rPr>
-                <w:lang w:val="en-US"/>
-              </w:rPr>
-              <w:t>Heterotrophs</w:t>
+              <w:t xml:space="preserve"> of Heterotrophs</w:t>
             </w:r>
           </w:p>
         </w:tc>
@@ -16268,13 +16040,7 @@
               <w:rPr>
                 <w:lang w:val="en-US"/>
               </w:rPr>
-              <w:t>En</w:t>
-            </w:r>
-            <w:r>
-              <w:rPr>
-                <w:lang w:val="en-US"/>
-              </w:rPr>
-              <w:t>abled</w:t>
+              <w:t>Enabled</w:t>
             </w:r>
           </w:p>
         </w:tc>
@@ -17156,19 +16922,7 @@
               <w:rPr>
                 <w:lang w:val="en-US"/>
               </w:rPr>
-              <w:t xml:space="preserve">Figure 7: dynamics of </w:t>
-            </w:r>
-            <w:r>
-              <w:rPr>
-                <w:lang w:val="en-US"/>
-              </w:rPr>
-              <w:t xml:space="preserve">carbon </w:t>
-            </w:r>
-            <w:r>
-              <w:rPr>
-                <w:lang w:val="en-US"/>
-              </w:rPr>
-              <w:t>nutrient exchange when disabling the different mechanisms</w:t>
+              <w:t>Figure 7: dynamics of carbon nutrient exchange when disabling the different mechanisms</w:t>
             </w:r>
           </w:p>
         </w:tc>
@@ -18470,6 +18224,7 @@
   <w:style w:type="character" w:default="1" w:styleId="DefaultParagraphFont">
     <w:name w:val="Default Paragraph Font"/>
     <w:uiPriority w:val="1"/>
+    <w:semiHidden/>
     <w:unhideWhenUsed/>
   </w:style>
   <w:style w:type="table" w:default="1" w:styleId="TableNormal">

</xml_diff>